<commit_message>
Update Documento de Requisitos -  TableTrack.docx
</commit_message>
<xml_diff>
--- a/Documento de Requisitos -  TableTrack.docx
+++ b/Documento de Requisitos -  TableTrack.docx
@@ -1969,7 +1969,7 @@
     </w:p>
     <w:sdt>
       <w:sdtPr>
-        <w:id w:val="1037443124"/>
+        <w:id w:val="-893621062"/>
         <w:docPartObj>
           <w:docPartGallery w:val="Table of Contents"/>
           <w:docPartUnique w:val="1"/>
@@ -12752,12 +12752,12 @@
           <wp:inline distB="114300" distT="114300" distL="114300" distR="114300">
             <wp:extent cx="5462588" cy="6524625"/>
             <wp:effectExtent b="0" l="0" r="0" t="0"/>
-            <wp:docPr id="2" name="image3.png"/>
+            <wp:docPr id="2" name="image1.png"/>
             <a:graphic>
               <a:graphicData uri="http://schemas.openxmlformats.org/drawingml/2006/picture">
                 <pic:pic>
                   <pic:nvPicPr>
-                    <pic:cNvPr id="0" name="image3.png"/>
+                    <pic:cNvPr id="0" name="image1.png"/>
                     <pic:cNvPicPr preferRelativeResize="0"/>
                   </pic:nvPicPr>
                   <pic:blipFill>
@@ -16707,12 +16707,12 @@
           <wp:inline distB="114300" distT="114300" distL="114300" distR="114300">
             <wp:extent cx="5274000" cy="4292600"/>
             <wp:effectExtent b="0" l="0" r="0" t="0"/>
-            <wp:docPr id="1" name="image1.png"/>
+            <wp:docPr id="1" name="image3.png"/>
             <a:graphic>
               <a:graphicData uri="http://schemas.openxmlformats.org/drawingml/2006/picture">
                 <pic:pic>
                   <pic:nvPicPr>
-                    <pic:cNvPr id="0" name="image1.png"/>
+                    <pic:cNvPr id="0" name="image3.png"/>
                     <pic:cNvPicPr preferRelativeResize="0"/>
                   </pic:nvPicPr>
                   <pic:blipFill>

</xml_diff>